<commit_message>
I don't know how to #include correctly.
</commit_message>
<xml_diff>
--- a/Lab/report.docx
+++ b/Lab/report.docx
@@ -64,7 +64,7 @@
     <w:p>
       <w:pPr>
         <w:rPr>
-          <w:rFonts w:hint="default"/>
+          <w:rFonts w:hint="eastAsia"/>
           <w:lang w:val="en" w:eastAsia="zh-CN"/>
         </w:rPr>
       </w:pPr>
@@ -88,6 +88,171 @@
           <w:lang w:val="en" w:eastAsia="zh-CN"/>
         </w:rPr>
         <w:t>涉及到的多个符号</w:t>
+      </w:r>
+    </w:p>
+    <w:p>
+      <w:pPr>
+        <w:rPr>
+          <w:rFonts w:hint="eastAsia"/>
+          <w:lang w:val="en" w:eastAsia="zh-CN"/>
+        </w:rPr>
+      </w:pPr>
+    </w:p>
+    <w:p>
+      <w:pPr>
+        <w:rPr>
+          <w:rFonts w:hint="eastAsia"/>
+          <w:lang w:val="en" w:eastAsia="zh-CN"/>
+        </w:rPr>
+      </w:pPr>
+      <w:r>
+        <w:rPr>
+          <w:rFonts w:hint="eastAsia"/>
+          <w:lang w:val="en" w:eastAsia="zh-CN"/>
+        </w:rPr>
+        <w:t>在</w:t>
+      </w:r>
+      <w:r>
+        <w:rPr>
+          <w:rFonts w:hint="default"/>
+          <w:lang w:val="en" w:eastAsia="zh-CN"/>
+        </w:rPr>
+        <w:t>syntax.y</w:t>
+      </w:r>
+      <w:r>
+        <w:rPr>
+          <w:rFonts w:hint="eastAsia"/>
+          <w:lang w:val="en" w:eastAsia="zh-CN"/>
+        </w:rPr>
+        <w:t>中定义了</w:t>
+      </w:r>
+      <w:r>
+        <w:rPr>
+          <w:rFonts w:hint="eastAsia"/>
+          <w:lang w:val="en-US" w:eastAsia="zh-CN"/>
+        </w:rPr>
+        <w:t>%</w:t>
+      </w:r>
+      <w:r>
+        <w:rPr>
+          <w:rFonts w:hint="default"/>
+          <w:lang w:val="en" w:eastAsia="zh-CN"/>
+        </w:rPr>
+        <w:t>union</w:t>
+      </w:r>
+      <w:r>
+        <w:rPr>
+          <w:rFonts w:hint="eastAsia"/>
+          <w:lang w:val="en" w:eastAsia="zh-CN"/>
+        </w:rPr>
+        <w:t>后，在</w:t>
+      </w:r>
+      <w:r>
+        <w:rPr>
+          <w:rFonts w:hint="eastAsia"/>
+          <w:lang w:val="en-US" w:eastAsia="zh-CN"/>
+        </w:rPr>
+        <w:t>lexical</w:t>
+      </w:r>
+      <w:r>
+        <w:rPr>
+          <w:rFonts w:hint="default"/>
+          <w:lang w:val="en" w:eastAsia="zh-CN"/>
+        </w:rPr>
+        <w:t>.l</w:t>
+      </w:r>
+      <w:r>
+        <w:rPr>
+          <w:rFonts w:hint="eastAsia"/>
+          <w:lang w:val="en" w:eastAsia="zh-CN"/>
+        </w:rPr>
+        <w:t>中使用</w:t>
+      </w:r>
+      <w:r>
+        <w:rPr>
+          <w:rFonts w:hint="default"/>
+          <w:lang w:val="en" w:eastAsia="zh-CN"/>
+        </w:rPr>
+        <w:t>yylval.type_node</w:t>
+      </w:r>
+      <w:r>
+        <w:rPr>
+          <w:rFonts w:hint="eastAsia"/>
+          <w:lang w:val="en" w:eastAsia="zh-CN"/>
+        </w:rPr>
+        <w:t>时报错：warning: assignment from incompatible pointer type [-Wincompatible-pointer-types]</w:t>
+      </w:r>
+    </w:p>
+    <w:p>
+      <w:pPr>
+        <w:rPr>
+          <w:rFonts w:hint="eastAsia"/>
+          <w:lang w:val="en" w:eastAsia="zh-CN"/>
+        </w:rPr>
+      </w:pPr>
+    </w:p>
+    <w:p>
+      <w:pPr>
+        <w:rPr>
+          <w:rFonts w:hint="default"/>
+          <w:lang w:val="en" w:eastAsia="zh-CN"/>
+        </w:rPr>
+      </w:pPr>
+      <w:r>
+        <w:rPr>
+          <w:rFonts w:hint="eastAsia"/>
+          <w:lang w:val="en" w:eastAsia="zh-CN"/>
+        </w:rPr>
+        <w:t>在</w:t>
+      </w:r>
+      <w:r>
+        <w:rPr>
+          <w:rFonts w:hint="default"/>
+          <w:lang w:val="en" w:eastAsia="zh-CN"/>
+        </w:rPr>
+        <w:t>main.c</w:t>
+      </w:r>
+      <w:r>
+        <w:rPr>
+          <w:rFonts w:hint="eastAsia"/>
+          <w:lang w:val="en" w:eastAsia="zh-CN"/>
+        </w:rPr>
+        <w:t>中</w:t>
+      </w:r>
+      <w:r>
+        <w:rPr>
+          <w:rFonts w:hint="eastAsia"/>
+          <w:lang w:val="en-US" w:eastAsia="zh-CN"/>
+        </w:rPr>
+        <w:t>#include</w:t>
+      </w:r>
+      <w:r>
+        <w:rPr>
+          <w:rFonts w:hint="default"/>
+          <w:lang w:val="en" w:eastAsia="zh-CN"/>
+        </w:rPr>
+        <w:t>”Tree.h”</w:t>
+      </w:r>
+      <w:r>
+        <w:rPr>
+          <w:rFonts w:hint="eastAsia"/>
+          <w:lang w:val="en" w:eastAsia="zh-CN"/>
+        </w:rPr>
+        <w:t>后，就不能再在</w:t>
+      </w:r>
+      <w:r>
+        <w:rPr>
+          <w:rFonts w:hint="default"/>
+          <w:lang w:val="en" w:eastAsia="zh-CN"/>
+        </w:rPr>
+        <w:t>syntax.y</w:t>
+      </w:r>
+      <w:r>
+        <w:rPr>
+          <w:rFonts w:hint="eastAsia"/>
+          <w:lang w:val="en" w:eastAsia="zh-CN"/>
+        </w:rPr>
+        <w:t>中引用，否则会出现重复定义。</w:t>
       </w:r>
       <w:bookmarkStart w:id="0" w:name="_GoBack"/>
       <w:bookmarkEnd w:id="0"/>

</xml_diff>

<commit_message>
need to insert "error" to syntax.y
</commit_message>
<xml_diff>
--- a/Lab/report.docx
+++ b/Lab/report.docx
@@ -194,7 +194,7 @@
     <w:p>
       <w:pPr>
         <w:rPr>
-          <w:rFonts w:hint="default"/>
+          <w:rFonts w:hint="eastAsia"/>
           <w:lang w:val="en" w:eastAsia="zh-CN"/>
         </w:rPr>
       </w:pPr>
@@ -252,7 +252,58 @@
           <w:rFonts w:hint="eastAsia"/>
           <w:lang w:val="en" w:eastAsia="zh-CN"/>
         </w:rPr>
-        <w:t>中引用，否则会出现重复定义。</w:t>
+        <w:t>中引用，否则会出现重复定义。https://zhidao.baidu.com/question/131426210.html</w:t>
+      </w:r>
+    </w:p>
+    <w:p>
+      <w:pPr>
+        <w:rPr>
+          <w:rFonts w:hint="eastAsia"/>
+          <w:lang w:val="en" w:eastAsia="zh-CN"/>
+        </w:rPr>
+      </w:pPr>
+    </w:p>
+    <w:p>
+      <w:pPr>
+        <w:rPr>
+          <w:rFonts w:hint="default"/>
+          <w:lang w:val="en" w:eastAsia="zh-CN"/>
+        </w:rPr>
+      </w:pPr>
+      <w:r>
+        <w:rPr>
+          <w:rFonts w:hint="eastAsia"/>
+          <w:lang w:val="en" w:eastAsia="zh-CN"/>
+        </w:rPr>
+        <w:t>此外，在编写</w:t>
+      </w:r>
+      <w:r>
+        <w:rPr>
+          <w:rFonts w:hint="default"/>
+          <w:lang w:val="en" w:eastAsia="zh-CN"/>
+        </w:rPr>
+        <w:t>tree.c</w:t>
+      </w:r>
+      <w:r>
+        <w:rPr>
+          <w:rFonts w:hint="eastAsia"/>
+          <w:lang w:val="en" w:eastAsia="zh-CN"/>
+        </w:rPr>
+        <w:t>后，需要将他也加入到</w:t>
+      </w:r>
+      <w:r>
+        <w:rPr>
+          <w:rFonts w:hint="default"/>
+          <w:lang w:val="en" w:eastAsia="zh-CN"/>
+        </w:rPr>
+        <w:t>gcc</w:t>
+      </w:r>
+      <w:r>
+        <w:rPr>
+          <w:rFonts w:hint="eastAsia"/>
+          <w:lang w:val="en" w:eastAsia="zh-CN"/>
+        </w:rPr>
+        <w:t>的编译目录里。</w:t>
       </w:r>
       <w:bookmarkStart w:id="0" w:name="_GoBack"/>
       <w:bookmarkEnd w:id="0"/>

</xml_diff>

<commit_message>
just beautify the code.
</commit_message>
<xml_diff>
--- a/Lab/report.docx
+++ b/Lab/report.docx
@@ -38,6 +38,51 @@
           <w:lang w:val="en" w:eastAsia="zh-CN"/>
         </w:rPr>
       </w:pPr>
+    </w:p>
+    <w:p>
+      <w:pPr>
+        <w:rPr>
+          <w:rFonts w:hint="default"/>
+          <w:lang w:val="en" w:eastAsia="zh-CN"/>
+        </w:rPr>
+      </w:pPr>
+      <w:r>
+        <w:rPr>
+          <w:rFonts w:hint="eastAsia"/>
+          <w:lang w:val="en" w:eastAsia="zh-CN"/>
+        </w:rPr>
+        <w:t>更通俗易懂的</w:t>
+      </w:r>
+      <w:r>
+        <w:rPr>
+          <w:rFonts w:hint="default"/>
+          <w:lang w:val="en" w:eastAsia="zh-CN"/>
+        </w:rPr>
+        <w:t>syntax.y</w:t>
+      </w:r>
+      <w:r>
+        <w:rPr>
+          <w:rFonts w:hint="eastAsia"/>
+          <w:lang w:val="en" w:eastAsia="zh-CN"/>
+        </w:rPr>
+        <w:t>文件书写方式：https://blog.csdn.net/u014038143/article/details/78202271</w:t>
+      </w:r>
+    </w:p>
+    <w:p>
+      <w:pPr>
+        <w:rPr>
+          <w:rFonts w:hint="eastAsia"/>
+          <w:lang w:val="en" w:eastAsia="zh-CN"/>
+        </w:rPr>
+      </w:pPr>
+    </w:p>
+    <w:p>
+      <w:pPr>
+        <w:rPr>
+          <w:rFonts w:hint="eastAsia"/>
+          <w:lang w:val="en" w:eastAsia="zh-CN"/>
+        </w:rPr>
+      </w:pPr>
       <w:r>
         <w:rPr>
           <w:rFonts w:hint="eastAsia"/>
@@ -97,216 +142,231 @@
           <w:lang w:val="en" w:eastAsia="zh-CN"/>
         </w:rPr>
       </w:pPr>
-    </w:p>
-    <w:p>
-      <w:pPr>
-        <w:rPr>
-          <w:rFonts w:hint="eastAsia"/>
-          <w:lang w:val="en" w:eastAsia="zh-CN"/>
-        </w:rPr>
-      </w:pPr>
-      <w:r>
-        <w:rPr>
-          <w:rFonts w:hint="eastAsia"/>
-          <w:lang w:val="en" w:eastAsia="zh-CN"/>
-        </w:rPr>
-        <w:t>在</w:t>
-      </w:r>
-      <w:r>
-        <w:rPr>
-          <w:rFonts w:hint="default"/>
-          <w:lang w:val="en" w:eastAsia="zh-CN"/>
-        </w:rPr>
-        <w:t>syntax.y</w:t>
-      </w:r>
-      <w:r>
-        <w:rPr>
-          <w:rFonts w:hint="eastAsia"/>
-          <w:lang w:val="en" w:eastAsia="zh-CN"/>
-        </w:rPr>
-        <w:t>中定义了</w:t>
-      </w:r>
-      <w:r>
-        <w:rPr>
-          <w:rFonts w:hint="eastAsia"/>
-          <w:lang w:val="en-US" w:eastAsia="zh-CN"/>
-        </w:rPr>
-        <w:t>%</w:t>
-      </w:r>
-      <w:r>
-        <w:rPr>
-          <w:rFonts w:hint="default"/>
-          <w:lang w:val="en" w:eastAsia="zh-CN"/>
-        </w:rPr>
-        <w:t>union</w:t>
-      </w:r>
-      <w:r>
-        <w:rPr>
-          <w:rFonts w:hint="eastAsia"/>
-          <w:lang w:val="en" w:eastAsia="zh-CN"/>
-        </w:rPr>
-        <w:t>后，在</w:t>
-      </w:r>
-      <w:r>
-        <w:rPr>
-          <w:rFonts w:hint="eastAsia"/>
-          <w:lang w:val="en-US" w:eastAsia="zh-CN"/>
-        </w:rPr>
-        <w:t>lexical</w:t>
-      </w:r>
-      <w:r>
-        <w:rPr>
-          <w:rFonts w:hint="default"/>
-          <w:lang w:val="en" w:eastAsia="zh-CN"/>
-        </w:rPr>
-        <w:t>.l</w:t>
-      </w:r>
-      <w:r>
-        <w:rPr>
-          <w:rFonts w:hint="eastAsia"/>
-          <w:lang w:val="en" w:eastAsia="zh-CN"/>
-        </w:rPr>
-        <w:t>中使用</w:t>
-      </w:r>
-      <w:r>
-        <w:rPr>
-          <w:rFonts w:hint="default"/>
-          <w:lang w:val="en" w:eastAsia="zh-CN"/>
-        </w:rPr>
-        <w:t>yylval.type_node</w:t>
-      </w:r>
-      <w:r>
-        <w:rPr>
-          <w:rFonts w:hint="eastAsia"/>
-          <w:lang w:val="en" w:eastAsia="zh-CN"/>
-        </w:rPr>
-        <w:t>时报错：warning: assignment from incompatible pointer type [-Wincompatible-pointer-types]</w:t>
-      </w:r>
-    </w:p>
-    <w:p>
-      <w:pPr>
-        <w:rPr>
-          <w:rFonts w:hint="eastAsia"/>
-          <w:lang w:val="en" w:eastAsia="zh-CN"/>
-        </w:rPr>
-      </w:pPr>
-    </w:p>
-    <w:p>
-      <w:pPr>
-        <w:rPr>
-          <w:rFonts w:hint="eastAsia"/>
-          <w:lang w:val="en" w:eastAsia="zh-CN"/>
-        </w:rPr>
-      </w:pPr>
-      <w:r>
-        <w:rPr>
-          <w:rFonts w:hint="eastAsia"/>
-          <w:lang w:val="en" w:eastAsia="zh-CN"/>
-        </w:rPr>
-        <w:t>在</w:t>
-      </w:r>
-      <w:r>
-        <w:rPr>
-          <w:rFonts w:hint="default"/>
-          <w:lang w:val="en" w:eastAsia="zh-CN"/>
-        </w:rPr>
-        <w:t>main.c</w:t>
-      </w:r>
-      <w:r>
-        <w:rPr>
-          <w:rFonts w:hint="eastAsia"/>
-          <w:lang w:val="en" w:eastAsia="zh-CN"/>
-        </w:rPr>
-        <w:t>中</w:t>
-      </w:r>
-      <w:r>
-        <w:rPr>
-          <w:rFonts w:hint="eastAsia"/>
-          <w:lang w:val="en-US" w:eastAsia="zh-CN"/>
-        </w:rPr>
-        <w:t>#include</w:t>
-      </w:r>
-      <w:r>
-        <w:rPr>
-          <w:rFonts w:hint="default"/>
-          <w:lang w:val="en" w:eastAsia="zh-CN"/>
-        </w:rPr>
-        <w:t>”Tree.h”</w:t>
-      </w:r>
-      <w:r>
-        <w:rPr>
-          <w:rFonts w:hint="eastAsia"/>
-          <w:lang w:val="en" w:eastAsia="zh-CN"/>
-        </w:rPr>
-        <w:t>后，就不能再在</w:t>
-      </w:r>
-      <w:r>
-        <w:rPr>
-          <w:rFonts w:hint="default"/>
-          <w:lang w:val="en" w:eastAsia="zh-CN"/>
-        </w:rPr>
-        <w:t>syntax.y</w:t>
-      </w:r>
-      <w:r>
-        <w:rPr>
-          <w:rFonts w:hint="eastAsia"/>
-          <w:lang w:val="en" w:eastAsia="zh-CN"/>
-        </w:rPr>
-        <w:t>中引用，否则会出现重复定义。https://zhidao.baidu.com/question/131426210.html</w:t>
-      </w:r>
-    </w:p>
-    <w:p>
-      <w:pPr>
-        <w:rPr>
-          <w:rFonts w:hint="eastAsia"/>
-          <w:lang w:val="en" w:eastAsia="zh-CN"/>
-        </w:rPr>
-      </w:pPr>
-    </w:p>
-    <w:p>
-      <w:pPr>
-        <w:rPr>
-          <w:rFonts w:hint="default"/>
-          <w:lang w:val="en" w:eastAsia="zh-CN"/>
-        </w:rPr>
-      </w:pPr>
-      <w:r>
-        <w:rPr>
-          <w:rFonts w:hint="eastAsia"/>
-          <w:lang w:val="en" w:eastAsia="zh-CN"/>
-        </w:rPr>
-        <w:t>此外，在编写</w:t>
-      </w:r>
-      <w:r>
-        <w:rPr>
-          <w:rFonts w:hint="default"/>
-          <w:lang w:val="en" w:eastAsia="zh-CN"/>
-        </w:rPr>
-        <w:t>tree.c</w:t>
-      </w:r>
-      <w:r>
-        <w:rPr>
-          <w:rFonts w:hint="eastAsia"/>
-          <w:lang w:val="en" w:eastAsia="zh-CN"/>
-        </w:rPr>
-        <w:t>后，需要将他也加入到</w:t>
-      </w:r>
-      <w:r>
-        <w:rPr>
-          <w:rFonts w:hint="default"/>
-          <w:lang w:val="en" w:eastAsia="zh-CN"/>
-        </w:rPr>
-        <w:t>gcc</w:t>
-      </w:r>
-      <w:r>
-        <w:rPr>
-          <w:rFonts w:hint="eastAsia"/>
-          <w:lang w:val="en" w:eastAsia="zh-CN"/>
-        </w:rPr>
-        <w:t>的编译目录里。</w:t>
-      </w:r>
       <w:bookmarkStart w:id="0" w:name="_GoBack"/>
       <w:bookmarkEnd w:id="0"/>
+    </w:p>
+    <w:p>
+      <w:pPr>
+        <w:rPr>
+          <w:rFonts w:hint="eastAsia"/>
+          <w:lang w:val="en" w:eastAsia="zh-CN"/>
+        </w:rPr>
+      </w:pPr>
+      <w:r>
+        <w:rPr>
+          <w:rFonts w:hint="eastAsia"/>
+          <w:lang w:val="en" w:eastAsia="zh-CN"/>
+        </w:rPr>
+        <w:t>在</w:t>
+      </w:r>
+      <w:r>
+        <w:rPr>
+          <w:rFonts w:hint="default"/>
+          <w:lang w:val="en" w:eastAsia="zh-CN"/>
+        </w:rPr>
+        <w:t>syntax.y</w:t>
+      </w:r>
+      <w:r>
+        <w:rPr>
+          <w:rFonts w:hint="eastAsia"/>
+          <w:lang w:val="en" w:eastAsia="zh-CN"/>
+        </w:rPr>
+        <w:t>中定义了</w:t>
+      </w:r>
+      <w:r>
+        <w:rPr>
+          <w:rFonts w:hint="eastAsia"/>
+          <w:lang w:val="en-US" w:eastAsia="zh-CN"/>
+        </w:rPr>
+        <w:t>%</w:t>
+      </w:r>
+      <w:r>
+        <w:rPr>
+          <w:rFonts w:hint="default"/>
+          <w:lang w:val="en" w:eastAsia="zh-CN"/>
+        </w:rPr>
+        <w:t>union</w:t>
+      </w:r>
+      <w:r>
+        <w:rPr>
+          <w:rFonts w:hint="eastAsia"/>
+          <w:lang w:val="en" w:eastAsia="zh-CN"/>
+        </w:rPr>
+        <w:t>后，在</w:t>
+      </w:r>
+      <w:r>
+        <w:rPr>
+          <w:rFonts w:hint="eastAsia"/>
+          <w:lang w:val="en-US" w:eastAsia="zh-CN"/>
+        </w:rPr>
+        <w:t>lexical</w:t>
+      </w:r>
+      <w:r>
+        <w:rPr>
+          <w:rFonts w:hint="default"/>
+          <w:lang w:val="en" w:eastAsia="zh-CN"/>
+        </w:rPr>
+        <w:t>.l</w:t>
+      </w:r>
+      <w:r>
+        <w:rPr>
+          <w:rFonts w:hint="eastAsia"/>
+          <w:lang w:val="en" w:eastAsia="zh-CN"/>
+        </w:rPr>
+        <w:t>中使用</w:t>
+      </w:r>
+      <w:r>
+        <w:rPr>
+          <w:rFonts w:hint="default"/>
+          <w:lang w:val="en" w:eastAsia="zh-CN"/>
+        </w:rPr>
+        <w:t>yylval.type_node</w:t>
+      </w:r>
+      <w:r>
+        <w:rPr>
+          <w:rFonts w:hint="eastAsia"/>
+          <w:lang w:val="en" w:eastAsia="zh-CN"/>
+        </w:rPr>
+        <w:t>时报错：warning: assignment from incompatible pointer type [-Wincompatible-pointer-types]</w:t>
+      </w:r>
+    </w:p>
+    <w:p>
+      <w:pPr>
+        <w:rPr>
+          <w:rFonts w:hint="eastAsia"/>
+          <w:lang w:val="en" w:eastAsia="zh-CN"/>
+        </w:rPr>
+      </w:pPr>
+    </w:p>
+    <w:p>
+      <w:pPr>
+        <w:rPr>
+          <w:rFonts w:hint="eastAsia"/>
+          <w:lang w:val="en" w:eastAsia="zh-CN"/>
+        </w:rPr>
+      </w:pPr>
+      <w:r>
+        <w:rPr>
+          <w:rFonts w:hint="eastAsia"/>
+          <w:lang w:val="en" w:eastAsia="zh-CN"/>
+        </w:rPr>
+        <w:t>在</w:t>
+      </w:r>
+      <w:r>
+        <w:rPr>
+          <w:rFonts w:hint="default"/>
+          <w:lang w:val="en" w:eastAsia="zh-CN"/>
+        </w:rPr>
+        <w:t>main.c</w:t>
+      </w:r>
+      <w:r>
+        <w:rPr>
+          <w:rFonts w:hint="eastAsia"/>
+          <w:lang w:val="en" w:eastAsia="zh-CN"/>
+        </w:rPr>
+        <w:t>中</w:t>
+      </w:r>
+      <w:r>
+        <w:rPr>
+          <w:rFonts w:hint="eastAsia"/>
+          <w:lang w:val="en-US" w:eastAsia="zh-CN"/>
+        </w:rPr>
+        <w:t>#include</w:t>
+      </w:r>
+      <w:r>
+        <w:rPr>
+          <w:rFonts w:hint="default"/>
+          <w:lang w:val="en" w:eastAsia="zh-CN"/>
+        </w:rPr>
+        <w:t>”Tree.h”</w:t>
+      </w:r>
+      <w:r>
+        <w:rPr>
+          <w:rFonts w:hint="eastAsia"/>
+          <w:lang w:val="en" w:eastAsia="zh-CN"/>
+        </w:rPr>
+        <w:t>后，就不能再在</w:t>
+      </w:r>
+      <w:r>
+        <w:rPr>
+          <w:rFonts w:hint="default"/>
+          <w:lang w:val="en" w:eastAsia="zh-CN"/>
+        </w:rPr>
+        <w:t>syntax.y</w:t>
+      </w:r>
+      <w:r>
+        <w:rPr>
+          <w:rFonts w:hint="eastAsia"/>
+          <w:lang w:val="en" w:eastAsia="zh-CN"/>
+        </w:rPr>
+        <w:t>中引用，否则会出现重复定义。https://zhidao.baidu.com/question/131426210.html</w:t>
+      </w:r>
+    </w:p>
+    <w:p>
+      <w:pPr>
+        <w:rPr>
+          <w:rFonts w:hint="eastAsia"/>
+          <w:lang w:val="en" w:eastAsia="zh-CN"/>
+        </w:rPr>
+      </w:pPr>
+      <w:r>
+        <w:rPr>
+          <w:rFonts w:hint="eastAsia"/>
+          <w:lang w:val="en" w:eastAsia="zh-CN"/>
+        </w:rPr>
+        <w:t>https://blog.csdn.net/csdn_kou/article/details/80160031</w:t>
+      </w:r>
+    </w:p>
+    <w:p>
+      <w:pPr>
+        <w:rPr>
+          <w:rFonts w:hint="eastAsia"/>
+          <w:lang w:val="en" w:eastAsia="zh-CN"/>
+        </w:rPr>
+      </w:pPr>
+    </w:p>
+    <w:p>
+      <w:pPr>
+        <w:rPr>
+          <w:rFonts w:hint="default"/>
+          <w:lang w:val="en" w:eastAsia="zh-CN"/>
+        </w:rPr>
+      </w:pPr>
+      <w:r>
+        <w:rPr>
+          <w:rFonts w:hint="eastAsia"/>
+          <w:lang w:val="en" w:eastAsia="zh-CN"/>
+        </w:rPr>
+        <w:t>此外，在编写</w:t>
+      </w:r>
+      <w:r>
+        <w:rPr>
+          <w:rFonts w:hint="default"/>
+          <w:lang w:val="en" w:eastAsia="zh-CN"/>
+        </w:rPr>
+        <w:t>tree.c</w:t>
+      </w:r>
+      <w:r>
+        <w:rPr>
+          <w:rFonts w:hint="eastAsia"/>
+          <w:lang w:val="en" w:eastAsia="zh-CN"/>
+        </w:rPr>
+        <w:t>后，需要将他也加入到</w:t>
+      </w:r>
+      <w:r>
+        <w:rPr>
+          <w:rFonts w:hint="default"/>
+          <w:lang w:val="en" w:eastAsia="zh-CN"/>
+        </w:rPr>
+        <w:t>gcc</w:t>
+      </w:r>
+      <w:r>
+        <w:rPr>
+          <w:rFonts w:hint="eastAsia"/>
+          <w:lang w:val="en" w:eastAsia="zh-CN"/>
+        </w:rPr>
+        <w:t>的编译目录里。</w:t>
+      </w:r>
     </w:p>
     <w:sectPr>
       <w:pgSz w:w="11906" w:h="16838"/>

</xml_diff>

<commit_message>
need to debug for "error" message
</commit_message>
<xml_diff>
--- a/Lab/report.docx
+++ b/Lab/report.docx
@@ -6,142 +6,77 @@
       <w:pPr>
         <w:rPr>
           <w:rFonts w:hint="eastAsia"/>
-          <w:lang w:val="en" w:eastAsia="zh-CN"/>
-        </w:rPr>
-      </w:pPr>
-      <w:r>
-        <w:rPr>
-          <w:rFonts w:hint="eastAsia"/>
-          <w:lang w:val="en-US" w:eastAsia="zh-CN"/>
-        </w:rPr>
-        <w:t>Linux系统在换行之前需要识别</w:t>
-      </w:r>
-      <w:r>
-        <w:rPr>
-          <w:rFonts w:hint="default"/>
-          <w:lang w:val="en" w:eastAsia="zh-CN"/>
-        </w:rPr>
-        <w:t>/r</w:t>
-      </w:r>
-      <w:r>
-        <w:rPr>
-          <w:rFonts w:hint="eastAsia"/>
-          <w:lang w:val="en" w:eastAsia="zh-CN"/>
-        </w:rPr>
-        <w:t>才行</w:t>
-      </w:r>
-    </w:p>
-    <w:p>
-      <w:pPr>
-        <w:rPr>
-          <w:rFonts w:hint="eastAsia"/>
-          <w:lang w:val="en" w:eastAsia="zh-CN"/>
-        </w:rPr>
-      </w:pPr>
-    </w:p>
-    <w:p>
-      <w:pPr>
-        <w:rPr>
-          <w:rFonts w:hint="default"/>
-          <w:lang w:val="en" w:eastAsia="zh-CN"/>
-        </w:rPr>
-      </w:pPr>
-      <w:r>
-        <w:rPr>
-          <w:rFonts w:hint="eastAsia"/>
-          <w:lang w:val="en" w:eastAsia="zh-CN"/>
-        </w:rPr>
-        <w:t>更通俗易懂的</w:t>
-      </w:r>
-      <w:r>
-        <w:rPr>
-          <w:rFonts w:hint="default"/>
-          <w:lang w:val="en" w:eastAsia="zh-CN"/>
-        </w:rPr>
-        <w:t>syntax.y</w:t>
-      </w:r>
-      <w:r>
-        <w:rPr>
-          <w:rFonts w:hint="eastAsia"/>
-          <w:lang w:val="en" w:eastAsia="zh-CN"/>
-        </w:rPr>
-        <w:t>文件书写方式：https://blog.csdn.net/u014038143/article/details/78202271</w:t>
-      </w:r>
-    </w:p>
-    <w:p>
-      <w:pPr>
-        <w:rPr>
-          <w:rFonts w:hint="eastAsia"/>
-          <w:lang w:val="en" w:eastAsia="zh-CN"/>
-        </w:rPr>
-      </w:pPr>
-    </w:p>
-    <w:p>
-      <w:pPr>
-        <w:rPr>
-          <w:rFonts w:hint="eastAsia"/>
-          <w:lang w:val="en" w:eastAsia="zh-CN"/>
-        </w:rPr>
-      </w:pPr>
-      <w:r>
-        <w:rPr>
-          <w:rFonts w:hint="eastAsia"/>
-          <w:lang w:val="en" w:eastAsia="zh-CN"/>
-        </w:rPr>
-        <w:t>在语法分析时，如何处理“减号”和“负号”的优先级冲突问题？</w:t>
-      </w:r>
-    </w:p>
-    <w:p>
-      <w:pPr>
-        <w:rPr>
-          <w:rFonts w:hint="eastAsia"/>
-          <w:lang w:val="en" w:eastAsia="zh-CN"/>
-        </w:rPr>
-      </w:pPr>
-      <w:r>
-        <w:rPr>
-          <w:rFonts w:hint="eastAsia"/>
-          <w:lang w:val="en" w:eastAsia="zh-CN"/>
-        </w:rPr>
-        <w:t>在进行错误分析时，八进制错误是包含十六进制错的，所以要有先后顺序的问题（或者可以将八进制错的范围缩小）</w:t>
-      </w:r>
-    </w:p>
-    <w:p>
-      <w:pPr>
-        <w:rPr>
-          <w:rFonts w:hint="eastAsia"/>
-          <w:lang w:val="en" w:eastAsia="zh-CN"/>
-        </w:rPr>
-      </w:pPr>
-      <w:r>
-        <w:rPr>
-          <w:rFonts w:hint="eastAsia"/>
-          <w:lang w:val="en" w:eastAsia="zh-CN"/>
-        </w:rPr>
-        <w:t>如何处理</w:t>
-      </w:r>
-      <w:r>
-        <w:rPr>
-          <w:rFonts w:hint="default"/>
-          <w:lang w:val="en" w:eastAsia="zh-CN"/>
-        </w:rPr>
-        <w:t>RELOP</w:t>
-      </w:r>
-      <w:r>
-        <w:rPr>
-          <w:rFonts w:hint="eastAsia"/>
-          <w:lang w:val="en" w:eastAsia="zh-CN"/>
-        </w:rPr>
-        <w:t>涉及到的多个符号</w:t>
-      </w:r>
-    </w:p>
-    <w:p>
-      <w:pPr>
-        <w:rPr>
-          <w:rFonts w:hint="eastAsia"/>
-          <w:lang w:val="en" w:eastAsia="zh-CN"/>
-        </w:rPr>
-      </w:pPr>
+          <w:sz w:val="24"/>
+          <w:szCs w:val="24"/>
+          <w:lang w:val="en" w:eastAsia="zh-CN"/>
+        </w:rPr>
+      </w:pPr>
+      <w:r>
+        <w:rPr>
+          <w:rFonts w:hint="eastAsia"/>
+          <w:sz w:val="24"/>
+          <w:szCs w:val="24"/>
+          <w:lang w:val="en" w:eastAsia="zh-CN"/>
+        </w:rPr>
+        <w:t>实验报告</w:t>
+      </w:r>
+    </w:p>
+    <w:p>
+      <w:pPr>
+        <w:rPr>
+          <w:rFonts w:hint="default"/>
+          <w:sz w:val="24"/>
+          <w:szCs w:val="24"/>
+          <w:lang w:val="en" w:eastAsia="zh-CN"/>
+        </w:rPr>
+      </w:pPr>
+      <w:r>
+        <w:rPr>
+          <w:rFonts w:hint="eastAsia"/>
+          <w:sz w:val="24"/>
+          <w:szCs w:val="24"/>
+          <w:lang w:val="en-US" w:eastAsia="zh-CN"/>
+        </w:rPr>
+        <w:t>181850236 张子辰 181850236@smail</w:t>
+      </w:r>
+      <w:r>
+        <w:rPr>
+          <w:rFonts w:hint="default"/>
+          <w:sz w:val="24"/>
+          <w:szCs w:val="24"/>
+          <w:lang w:val="en" w:eastAsia="zh-CN"/>
+        </w:rPr>
+        <w:t>.nju.edu.cn</w:t>
+      </w:r>
+    </w:p>
+    <w:p>
+      <w:pPr>
+        <w:rPr>
+          <w:rFonts w:hint="eastAsia"/>
+          <w:sz w:val="24"/>
+          <w:szCs w:val="24"/>
+          <w:lang w:val="en-US" w:eastAsia="zh-CN"/>
+        </w:rPr>
+      </w:pPr>
+    </w:p>
+    <w:p>
+      <w:pPr>
+        <w:rPr>
+          <w:rFonts w:hint="eastAsia"/>
+          <w:sz w:val="24"/>
+          <w:szCs w:val="24"/>
+          <w:lang w:val="en-US" w:eastAsia="zh-CN"/>
+        </w:rPr>
+      </w:pPr>
+      <w:r>
+        <w:rPr>
+          <w:rFonts w:hint="eastAsia"/>
+          <w:sz w:val="24"/>
+          <w:szCs w:val="24"/>
+          <w:lang w:val="en-US" w:eastAsia="zh-CN"/>
+        </w:rPr>
+        <w:t>a) 你的程序实现了哪些功能？简要说明如何实现这些功能。清晰的说明有助于助教</w:t>
+      </w:r>
       <w:bookmarkStart w:id="0" w:name="_GoBack"/>
       <w:bookmarkEnd w:id="0"/>
     </w:p>
@@ -149,12 +84,367 @@
       <w:pPr>
         <w:rPr>
           <w:rFonts w:hint="eastAsia"/>
-          <w:lang w:val="en" w:eastAsia="zh-CN"/>
-        </w:rPr>
-      </w:pPr>
-      <w:r>
-        <w:rPr>
-          <w:rFonts w:hint="eastAsia"/>
+          <w:sz w:val="24"/>
+          <w:szCs w:val="24"/>
+          <w:lang w:val="en-US" w:eastAsia="zh-CN"/>
+        </w:rPr>
+      </w:pPr>
+      <w:r>
+        <w:rPr>
+          <w:rFonts w:hint="eastAsia"/>
+          <w:sz w:val="24"/>
+          <w:szCs w:val="24"/>
+          <w:lang w:val="en-US" w:eastAsia="zh-CN"/>
+        </w:rPr>
+        <w:t>对你的程序所实现的功能进行合理的测试。</w:t>
+      </w:r>
+    </w:p>
+    <w:p>
+      <w:pPr>
+        <w:rPr>
+          <w:rFonts w:hint="eastAsia"/>
+          <w:sz w:val="24"/>
+          <w:szCs w:val="24"/>
+          <w:lang w:val="en-US" w:eastAsia="zh-CN"/>
+        </w:rPr>
+      </w:pPr>
+      <w:r>
+        <w:rPr>
+          <w:rFonts w:hint="eastAsia"/>
+          <w:sz w:val="24"/>
+          <w:szCs w:val="24"/>
+          <w:lang w:val="en-US" w:eastAsia="zh-CN"/>
+        </w:rPr>
+        <w:t>b) 你的程序应该如何被编译？可以使用脚本、makefile或逐条输入命令进行编译，请</w:t>
+      </w:r>
+    </w:p>
+    <w:p>
+      <w:pPr>
+        <w:rPr>
+          <w:rFonts w:hint="eastAsia"/>
+          <w:sz w:val="24"/>
+          <w:szCs w:val="24"/>
+          <w:lang w:val="en-US" w:eastAsia="zh-CN"/>
+        </w:rPr>
+      </w:pPr>
+      <w:r>
+        <w:rPr>
+          <w:rFonts w:hint="eastAsia"/>
+          <w:sz w:val="24"/>
+          <w:szCs w:val="24"/>
+          <w:lang w:val="en-US" w:eastAsia="zh-CN"/>
+        </w:rPr>
+        <w:t>详细说明应该如何编译你的程序。无法顺利编译将导致助教无法对你的程序所实</w:t>
+      </w:r>
+    </w:p>
+    <w:p>
+      <w:pPr>
+        <w:rPr>
+          <w:rFonts w:hint="eastAsia"/>
+          <w:sz w:val="24"/>
+          <w:szCs w:val="24"/>
+          <w:lang w:val="en-US" w:eastAsia="zh-CN"/>
+        </w:rPr>
+      </w:pPr>
+      <w:r>
+        <w:rPr>
+          <w:rFonts w:hint="eastAsia"/>
+          <w:sz w:val="24"/>
+          <w:szCs w:val="24"/>
+          <w:lang w:val="en-US" w:eastAsia="zh-CN"/>
+        </w:rPr>
+        <w:t>现的功能进行任何测试，从而丢失相应的分数。</w:t>
+      </w:r>
+    </w:p>
+    <w:p>
+      <w:pPr>
+        <w:rPr>
+          <w:rFonts w:hint="eastAsia"/>
+          <w:sz w:val="24"/>
+          <w:szCs w:val="24"/>
+          <w:lang w:val="en-US" w:eastAsia="zh-CN"/>
+        </w:rPr>
+      </w:pPr>
+      <w:r>
+        <w:rPr>
+          <w:rFonts w:hint="eastAsia"/>
+          <w:sz w:val="24"/>
+          <w:szCs w:val="24"/>
+          <w:lang w:val="en-US" w:eastAsia="zh-CN"/>
+        </w:rPr>
+        <w:t>c) 实验报告的长度不得超过三页！所以实验报告中需要重点描述的是你的程序中的</w:t>
+      </w:r>
+    </w:p>
+    <w:p>
+      <w:pPr>
+        <w:rPr>
+          <w:rFonts w:hint="eastAsia"/>
+          <w:sz w:val="24"/>
+          <w:szCs w:val="24"/>
+          <w:lang w:val="en-US" w:eastAsia="zh-CN"/>
+        </w:rPr>
+      </w:pPr>
+      <w:r>
+        <w:rPr>
+          <w:rFonts w:hint="eastAsia"/>
+          <w:sz w:val="24"/>
+          <w:szCs w:val="24"/>
+          <w:lang w:val="en-US" w:eastAsia="zh-CN"/>
+        </w:rPr>
+        <w:t>亮点，是你认为最个性化、最具独创性的内容，而相对简单的、任何人都可以做</w:t>
+      </w:r>
+    </w:p>
+    <w:p>
+      <w:pPr>
+        <w:rPr>
+          <w:rFonts w:hint="eastAsia"/>
+          <w:sz w:val="24"/>
+          <w:szCs w:val="24"/>
+          <w:lang w:val="en-US" w:eastAsia="zh-CN"/>
+        </w:rPr>
+      </w:pPr>
+      <w:r>
+        <w:rPr>
+          <w:rFonts w:hint="eastAsia"/>
+          <w:sz w:val="24"/>
+          <w:szCs w:val="24"/>
+          <w:lang w:val="en-US" w:eastAsia="zh-CN"/>
+        </w:rPr>
+        <w:t>的内容则可不提或简单地提一下，尤其要避免大段地向报告里贴代码。实验报告</w:t>
+      </w:r>
+    </w:p>
+    <w:p>
+      <w:pPr>
+        <w:rPr>
+          <w:rFonts w:hint="eastAsia"/>
+          <w:sz w:val="24"/>
+          <w:szCs w:val="24"/>
+          <w:lang w:val="en-US" w:eastAsia="zh-CN"/>
+        </w:rPr>
+      </w:pPr>
+      <w:r>
+        <w:rPr>
+          <w:rFonts w:hint="eastAsia"/>
+          <w:sz w:val="24"/>
+          <w:szCs w:val="24"/>
+          <w:lang w:val="en-US" w:eastAsia="zh-CN"/>
+        </w:rPr>
+        <w:t>中所出现的最小字号不得小于五号字（或英文11号字）。</w:t>
+      </w:r>
+    </w:p>
+    <w:p>
+      <w:pPr>
+        <w:rPr>
+          <w:rFonts w:hint="eastAsia"/>
+          <w:sz w:val="24"/>
+          <w:szCs w:val="24"/>
+          <w:lang w:val="en-US" w:eastAsia="zh-CN"/>
+        </w:rPr>
+      </w:pPr>
+    </w:p>
+    <w:p>
+      <w:pPr>
+        <w:rPr>
+          <w:rFonts w:hint="eastAsia"/>
+          <w:sz w:val="24"/>
+          <w:szCs w:val="24"/>
+          <w:lang w:val="en-US" w:eastAsia="zh-CN"/>
+        </w:rPr>
+      </w:pPr>
+    </w:p>
+    <w:p>
+      <w:pPr>
+        <w:rPr>
+          <w:rFonts w:hint="eastAsia"/>
+          <w:sz w:val="24"/>
+          <w:szCs w:val="24"/>
+          <w:lang w:val="en" w:eastAsia="zh-CN"/>
+        </w:rPr>
+      </w:pPr>
+      <w:r>
+        <w:rPr>
+          <w:rFonts w:hint="eastAsia"/>
+          <w:sz w:val="24"/>
+          <w:szCs w:val="24"/>
+          <w:lang w:val="en-US" w:eastAsia="zh-CN"/>
+        </w:rPr>
+        <w:t>Linux系统在换行之前需要识别</w:t>
+      </w:r>
+      <w:r>
+        <w:rPr>
+          <w:rFonts w:hint="default"/>
+          <w:sz w:val="24"/>
+          <w:szCs w:val="24"/>
+          <w:lang w:val="en" w:eastAsia="zh-CN"/>
+        </w:rPr>
+        <w:t>/r</w:t>
+      </w:r>
+      <w:r>
+        <w:rPr>
+          <w:rFonts w:hint="eastAsia"/>
+          <w:sz w:val="24"/>
+          <w:szCs w:val="24"/>
+          <w:lang w:val="en" w:eastAsia="zh-CN"/>
+        </w:rPr>
+        <w:t>才行</w:t>
+      </w:r>
+    </w:p>
+    <w:p>
+      <w:pPr>
+        <w:rPr>
+          <w:rFonts w:hint="eastAsia"/>
+          <w:sz w:val="24"/>
+          <w:szCs w:val="24"/>
+          <w:lang w:val="en" w:eastAsia="zh-CN"/>
+        </w:rPr>
+      </w:pPr>
+    </w:p>
+    <w:p>
+      <w:pPr>
+        <w:rPr>
+          <w:rFonts w:hint="default"/>
+          <w:sz w:val="24"/>
+          <w:szCs w:val="24"/>
+          <w:lang w:val="en" w:eastAsia="zh-CN"/>
+        </w:rPr>
+      </w:pPr>
+      <w:r>
+        <w:rPr>
+          <w:rFonts w:hint="eastAsia"/>
+          <w:sz w:val="24"/>
+          <w:szCs w:val="24"/>
+          <w:lang w:val="en" w:eastAsia="zh-CN"/>
+        </w:rPr>
+        <w:t>更通俗易懂的</w:t>
+      </w:r>
+      <w:r>
+        <w:rPr>
+          <w:rFonts w:hint="default"/>
+          <w:sz w:val="24"/>
+          <w:szCs w:val="24"/>
+          <w:lang w:val="en" w:eastAsia="zh-CN"/>
+        </w:rPr>
+        <w:t>syntax.y</w:t>
+      </w:r>
+      <w:r>
+        <w:rPr>
+          <w:rFonts w:hint="eastAsia"/>
+          <w:sz w:val="24"/>
+          <w:szCs w:val="24"/>
+          <w:lang w:val="en" w:eastAsia="zh-CN"/>
+        </w:rPr>
+        <w:t>文件书写方式：https://blog.csdn.net/u014038143/article/details/78202271</w:t>
+      </w:r>
+    </w:p>
+    <w:p>
+      <w:pPr>
+        <w:rPr>
+          <w:rFonts w:hint="eastAsia"/>
+          <w:sz w:val="24"/>
+          <w:szCs w:val="24"/>
+          <w:lang w:val="en" w:eastAsia="zh-CN"/>
+        </w:rPr>
+      </w:pPr>
+    </w:p>
+    <w:p>
+      <w:pPr>
+        <w:rPr>
+          <w:rFonts w:hint="eastAsia"/>
+          <w:sz w:val="24"/>
+          <w:szCs w:val="24"/>
+          <w:lang w:val="en" w:eastAsia="zh-CN"/>
+        </w:rPr>
+      </w:pPr>
+      <w:r>
+        <w:rPr>
+          <w:rFonts w:hint="eastAsia"/>
+          <w:sz w:val="24"/>
+          <w:szCs w:val="24"/>
+          <w:lang w:val="en" w:eastAsia="zh-CN"/>
+        </w:rPr>
+        <w:t>在语法分析时，如何处理“减号”和“负号”的优先级冲突问题？</w:t>
+      </w:r>
+    </w:p>
+    <w:p>
+      <w:pPr>
+        <w:rPr>
+          <w:rFonts w:hint="eastAsia"/>
+          <w:sz w:val="24"/>
+          <w:szCs w:val="24"/>
+          <w:lang w:val="en" w:eastAsia="zh-CN"/>
+        </w:rPr>
+      </w:pPr>
+      <w:r>
+        <w:rPr>
+          <w:rFonts w:hint="eastAsia"/>
+          <w:sz w:val="24"/>
+          <w:szCs w:val="24"/>
+          <w:lang w:val="en" w:eastAsia="zh-CN"/>
+        </w:rPr>
+        <w:t>在进行错误分析时，八进制错误是包含十六进制错的，所以要有先后顺序的问题（或者可以将八进制错的范围缩小）</w:t>
+      </w:r>
+    </w:p>
+    <w:p>
+      <w:pPr>
+        <w:rPr>
+          <w:rFonts w:hint="eastAsia"/>
+          <w:sz w:val="24"/>
+          <w:szCs w:val="24"/>
+          <w:lang w:val="en" w:eastAsia="zh-CN"/>
+        </w:rPr>
+      </w:pPr>
+      <w:r>
+        <w:rPr>
+          <w:rFonts w:hint="eastAsia"/>
+          <w:sz w:val="24"/>
+          <w:szCs w:val="24"/>
+          <w:lang w:val="en" w:eastAsia="zh-CN"/>
+        </w:rPr>
+        <w:t>如何处理</w:t>
+      </w:r>
+      <w:r>
+        <w:rPr>
+          <w:rFonts w:hint="default"/>
+          <w:sz w:val="24"/>
+          <w:szCs w:val="24"/>
+          <w:lang w:val="en" w:eastAsia="zh-CN"/>
+        </w:rPr>
+        <w:t>RELOP</w:t>
+      </w:r>
+      <w:r>
+        <w:rPr>
+          <w:rFonts w:hint="eastAsia"/>
+          <w:sz w:val="24"/>
+          <w:szCs w:val="24"/>
+          <w:lang w:val="en" w:eastAsia="zh-CN"/>
+        </w:rPr>
+        <w:t>涉及到的多个符号</w:t>
+      </w:r>
+    </w:p>
+    <w:p>
+      <w:pPr>
+        <w:rPr>
+          <w:rFonts w:hint="eastAsia"/>
+          <w:sz w:val="24"/>
+          <w:szCs w:val="24"/>
+          <w:lang w:val="en" w:eastAsia="zh-CN"/>
+        </w:rPr>
+      </w:pPr>
+    </w:p>
+    <w:p>
+      <w:pPr>
+        <w:rPr>
+          <w:rFonts w:hint="eastAsia"/>
+          <w:sz w:val="24"/>
+          <w:szCs w:val="24"/>
+          <w:lang w:val="en" w:eastAsia="zh-CN"/>
+        </w:rPr>
+      </w:pPr>
+      <w:r>
+        <w:rPr>
+          <w:rFonts w:hint="eastAsia"/>
+          <w:sz w:val="24"/>
+          <w:szCs w:val="24"/>
           <w:lang w:val="en" w:eastAsia="zh-CN"/>
         </w:rPr>
         <w:t>在</w:t>
@@ -162,6 +452,8 @@
       <w:r>
         <w:rPr>
           <w:rFonts w:hint="default"/>
+          <w:sz w:val="24"/>
+          <w:szCs w:val="24"/>
           <w:lang w:val="en" w:eastAsia="zh-CN"/>
         </w:rPr>
         <w:t>syntax.y</w:t>
@@ -169,6 +461,8 @@
       <w:r>
         <w:rPr>
           <w:rFonts w:hint="eastAsia"/>
+          <w:sz w:val="24"/>
+          <w:szCs w:val="24"/>
           <w:lang w:val="en" w:eastAsia="zh-CN"/>
         </w:rPr>
         <w:t>中定义了</w:t>
@@ -176,6 +470,8 @@
       <w:r>
         <w:rPr>
           <w:rFonts w:hint="eastAsia"/>
+          <w:sz w:val="24"/>
+          <w:szCs w:val="24"/>
           <w:lang w:val="en-US" w:eastAsia="zh-CN"/>
         </w:rPr>
         <w:t>%</w:t>
@@ -183,6 +479,8 @@
       <w:r>
         <w:rPr>
           <w:rFonts w:hint="default"/>
+          <w:sz w:val="24"/>
+          <w:szCs w:val="24"/>
           <w:lang w:val="en" w:eastAsia="zh-CN"/>
         </w:rPr>
         <w:t>union</w:t>
@@ -190,6 +488,8 @@
       <w:r>
         <w:rPr>
           <w:rFonts w:hint="eastAsia"/>
+          <w:sz w:val="24"/>
+          <w:szCs w:val="24"/>
           <w:lang w:val="en" w:eastAsia="zh-CN"/>
         </w:rPr>
         <w:t>后，在</w:t>
@@ -197,6 +497,8 @@
       <w:r>
         <w:rPr>
           <w:rFonts w:hint="eastAsia"/>
+          <w:sz w:val="24"/>
+          <w:szCs w:val="24"/>
           <w:lang w:val="en-US" w:eastAsia="zh-CN"/>
         </w:rPr>
         <w:t>lexical</w:t>
@@ -204,6 +506,8 @@
       <w:r>
         <w:rPr>
           <w:rFonts w:hint="default"/>
+          <w:sz w:val="24"/>
+          <w:szCs w:val="24"/>
           <w:lang w:val="en" w:eastAsia="zh-CN"/>
         </w:rPr>
         <w:t>.l</w:t>
@@ -211,6 +515,8 @@
       <w:r>
         <w:rPr>
           <w:rFonts w:hint="eastAsia"/>
+          <w:sz w:val="24"/>
+          <w:szCs w:val="24"/>
           <w:lang w:val="en" w:eastAsia="zh-CN"/>
         </w:rPr>
         <w:t>中使用</w:t>
@@ -218,6 +524,8 @@
       <w:r>
         <w:rPr>
           <w:rFonts w:hint="default"/>
+          <w:sz w:val="24"/>
+          <w:szCs w:val="24"/>
           <w:lang w:val="en" w:eastAsia="zh-CN"/>
         </w:rPr>
         <w:t>yylval.type_node</w:t>
@@ -225,6 +533,8 @@
       <w:r>
         <w:rPr>
           <w:rFonts w:hint="eastAsia"/>
+          <w:sz w:val="24"/>
+          <w:szCs w:val="24"/>
           <w:lang w:val="en" w:eastAsia="zh-CN"/>
         </w:rPr>
         <w:t>时报错：warning: assignment from incompatible pointer type [-Wincompatible-pointer-types]</w:t>
@@ -234,20 +544,26 @@
       <w:pPr>
         <w:rPr>
           <w:rFonts w:hint="eastAsia"/>
-          <w:lang w:val="en" w:eastAsia="zh-CN"/>
-        </w:rPr>
-      </w:pPr>
-    </w:p>
-    <w:p>
-      <w:pPr>
-        <w:rPr>
-          <w:rFonts w:hint="eastAsia"/>
-          <w:lang w:val="en" w:eastAsia="zh-CN"/>
-        </w:rPr>
-      </w:pPr>
-      <w:r>
-        <w:rPr>
-          <w:rFonts w:hint="eastAsia"/>
+          <w:sz w:val="24"/>
+          <w:szCs w:val="24"/>
+          <w:lang w:val="en" w:eastAsia="zh-CN"/>
+        </w:rPr>
+      </w:pPr>
+    </w:p>
+    <w:p>
+      <w:pPr>
+        <w:rPr>
+          <w:rFonts w:hint="eastAsia"/>
+          <w:sz w:val="24"/>
+          <w:szCs w:val="24"/>
+          <w:lang w:val="en" w:eastAsia="zh-CN"/>
+        </w:rPr>
+      </w:pPr>
+      <w:r>
+        <w:rPr>
+          <w:rFonts w:hint="eastAsia"/>
+          <w:sz w:val="24"/>
+          <w:szCs w:val="24"/>
           <w:lang w:val="en" w:eastAsia="zh-CN"/>
         </w:rPr>
         <w:t>在</w:t>
@@ -255,6 +571,8 @@
       <w:r>
         <w:rPr>
           <w:rFonts w:hint="default"/>
+          <w:sz w:val="24"/>
+          <w:szCs w:val="24"/>
           <w:lang w:val="en" w:eastAsia="zh-CN"/>
         </w:rPr>
         <w:t>main.c</w:t>
@@ -262,6 +580,8 @@
       <w:r>
         <w:rPr>
           <w:rFonts w:hint="eastAsia"/>
+          <w:sz w:val="24"/>
+          <w:szCs w:val="24"/>
           <w:lang w:val="en" w:eastAsia="zh-CN"/>
         </w:rPr>
         <w:t>中</w:t>
@@ -269,6 +589,8 @@
       <w:r>
         <w:rPr>
           <w:rFonts w:hint="eastAsia"/>
+          <w:sz w:val="24"/>
+          <w:szCs w:val="24"/>
           <w:lang w:val="en-US" w:eastAsia="zh-CN"/>
         </w:rPr>
         <w:t>#include</w:t>
@@ -276,6 +598,8 @@
       <w:r>
         <w:rPr>
           <w:rFonts w:hint="default"/>
+          <w:sz w:val="24"/>
+          <w:szCs w:val="24"/>
           <w:lang w:val="en" w:eastAsia="zh-CN"/>
         </w:rPr>
         <w:t>”Tree.h”</w:t>
@@ -283,6 +607,8 @@
       <w:r>
         <w:rPr>
           <w:rFonts w:hint="eastAsia"/>
+          <w:sz w:val="24"/>
+          <w:szCs w:val="24"/>
           <w:lang w:val="en" w:eastAsia="zh-CN"/>
         </w:rPr>
         <w:t>后，就不能再在</w:t>
@@ -290,6 +616,8 @@
       <w:r>
         <w:rPr>
           <w:rFonts w:hint="default"/>
+          <w:sz w:val="24"/>
+          <w:szCs w:val="24"/>
           <w:lang w:val="en" w:eastAsia="zh-CN"/>
         </w:rPr>
         <w:t>syntax.y</w:t>
@@ -297,6 +625,8 @@
       <w:r>
         <w:rPr>
           <w:rFonts w:hint="eastAsia"/>
+          <w:sz w:val="24"/>
+          <w:szCs w:val="24"/>
           <w:lang w:val="en" w:eastAsia="zh-CN"/>
         </w:rPr>
         <w:t>中引用，否则会出现重复定义。https://zhidao.baidu.com/question/131426210.html</w:t>
@@ -306,12 +636,16 @@
       <w:pPr>
         <w:rPr>
           <w:rFonts w:hint="eastAsia"/>
-          <w:lang w:val="en" w:eastAsia="zh-CN"/>
-        </w:rPr>
-      </w:pPr>
-      <w:r>
-        <w:rPr>
-          <w:rFonts w:hint="eastAsia"/>
+          <w:sz w:val="24"/>
+          <w:szCs w:val="24"/>
+          <w:lang w:val="en" w:eastAsia="zh-CN"/>
+        </w:rPr>
+      </w:pPr>
+      <w:r>
+        <w:rPr>
+          <w:rFonts w:hint="eastAsia"/>
+          <w:sz w:val="24"/>
+          <w:szCs w:val="24"/>
           <w:lang w:val="en" w:eastAsia="zh-CN"/>
         </w:rPr>
         <w:t>https://blog.csdn.net/csdn_kou/article/details/80160031</w:t>
@@ -321,20 +655,26 @@
       <w:pPr>
         <w:rPr>
           <w:rFonts w:hint="eastAsia"/>
-          <w:lang w:val="en" w:eastAsia="zh-CN"/>
-        </w:rPr>
-      </w:pPr>
-    </w:p>
-    <w:p>
-      <w:pPr>
-        <w:rPr>
-          <w:rFonts w:hint="default"/>
-          <w:lang w:val="en" w:eastAsia="zh-CN"/>
-        </w:rPr>
-      </w:pPr>
-      <w:r>
-        <w:rPr>
-          <w:rFonts w:hint="eastAsia"/>
+          <w:sz w:val="24"/>
+          <w:szCs w:val="24"/>
+          <w:lang w:val="en" w:eastAsia="zh-CN"/>
+        </w:rPr>
+      </w:pPr>
+    </w:p>
+    <w:p>
+      <w:pPr>
+        <w:rPr>
+          <w:rFonts w:hint="default"/>
+          <w:sz w:val="24"/>
+          <w:szCs w:val="24"/>
+          <w:lang w:val="en" w:eastAsia="zh-CN"/>
+        </w:rPr>
+      </w:pPr>
+      <w:r>
+        <w:rPr>
+          <w:rFonts w:hint="eastAsia"/>
+          <w:sz w:val="24"/>
+          <w:szCs w:val="24"/>
           <w:lang w:val="en" w:eastAsia="zh-CN"/>
         </w:rPr>
         <w:t>此外，在编写</w:t>
@@ -342,6 +682,8 @@
       <w:r>
         <w:rPr>
           <w:rFonts w:hint="default"/>
+          <w:sz w:val="24"/>
+          <w:szCs w:val="24"/>
           <w:lang w:val="en" w:eastAsia="zh-CN"/>
         </w:rPr>
         <w:t>tree.c</w:t>
@@ -349,6 +691,8 @@
       <w:r>
         <w:rPr>
           <w:rFonts w:hint="eastAsia"/>
+          <w:sz w:val="24"/>
+          <w:szCs w:val="24"/>
           <w:lang w:val="en" w:eastAsia="zh-CN"/>
         </w:rPr>
         <w:t>后，需要将他也加入到</w:t>
@@ -356,6 +700,8 @@
       <w:r>
         <w:rPr>
           <w:rFonts w:hint="default"/>
+          <w:sz w:val="24"/>
+          <w:szCs w:val="24"/>
           <w:lang w:val="en" w:eastAsia="zh-CN"/>
         </w:rPr>
         <w:t>gcc</w:t>
@@ -363,6 +709,8 @@
       <w:r>
         <w:rPr>
           <w:rFonts w:hint="eastAsia"/>
+          <w:sz w:val="24"/>
+          <w:szCs w:val="24"/>
           <w:lang w:val="en" w:eastAsia="zh-CN"/>
         </w:rPr>
         <w:t>的编译目录里。</w:t>

</xml_diff>

<commit_message>
I think i have finished L1
</commit_message>
<xml_diff>
--- a/Lab/report.docx
+++ b/Lab/report.docx
@@ -797,6 +797,182 @@
           <w:lang w:val="en-US" w:eastAsia="zh-CN"/>
         </w:rPr>
         <w:t>在有词法分析的情况下，语法分析重复进行。</w:t>
+      </w:r>
+    </w:p>
+    <w:p>
+      <w:pPr>
+        <w:numPr>
+          <w:numId w:val="0"/>
+        </w:numPr>
+        <w:rPr>
+          <w:rFonts w:hint="eastAsia"/>
+          <w:sz w:val="24"/>
+          <w:szCs w:val="24"/>
+          <w:lang w:val="en" w:eastAsia="zh-CN"/>
+        </w:rPr>
+      </w:pPr>
+      <w:r>
+        <w:rPr>
+          <w:rFonts w:hint="eastAsia"/>
+          <w:sz w:val="24"/>
+          <w:szCs w:val="24"/>
+          <w:lang w:val="en" w:eastAsia="zh-CN"/>
+        </w:rPr>
+        <w:t>能否修改</w:t>
+      </w:r>
+      <w:r>
+        <w:rPr>
+          <w:rFonts w:hint="default"/>
+          <w:sz w:val="24"/>
+          <w:szCs w:val="24"/>
+          <w:lang w:val="en" w:eastAsia="zh-CN"/>
+        </w:rPr>
+        <w:t>yyerror</w:t>
+      </w:r>
+      <w:r>
+        <w:rPr>
+          <w:rFonts w:hint="eastAsia"/>
+          <w:sz w:val="24"/>
+          <w:szCs w:val="24"/>
+          <w:lang w:val="en" w:eastAsia="zh-CN"/>
+        </w:rPr>
+        <w:t>的参数：</w:t>
+      </w:r>
+      <w:r>
+        <w:rPr>
+          <w:rFonts w:hint="eastAsia"/>
+          <w:sz w:val="24"/>
+          <w:szCs w:val="24"/>
+          <w:lang w:val="en" w:eastAsia="zh-CN"/>
+        </w:rPr>
+        <w:fldChar w:fldCharType="begin"/>
+      </w:r>
+      <w:r>
+        <w:rPr>
+          <w:rFonts w:hint="eastAsia"/>
+          <w:sz w:val="24"/>
+          <w:szCs w:val="24"/>
+          <w:lang w:val="en" w:eastAsia="zh-CN"/>
+        </w:rPr>
+        <w:instrText xml:space="preserve"> HYPERLINK "https://stackoverflow.com/questions/41060022/how-to-change-parameter-of-yyerror-function" </w:instrText>
+      </w:r>
+      <w:r>
+        <w:rPr>
+          <w:rFonts w:hint="eastAsia"/>
+          <w:sz w:val="24"/>
+          <w:szCs w:val="24"/>
+          <w:lang w:val="en" w:eastAsia="zh-CN"/>
+        </w:rPr>
+        <w:fldChar w:fldCharType="separate"/>
+      </w:r>
+      <w:r>
+        <w:rPr>
+          <w:rStyle w:val="4"/>
+          <w:rFonts w:hint="eastAsia"/>
+          <w:sz w:val="24"/>
+          <w:szCs w:val="24"/>
+          <w:lang w:val="en" w:eastAsia="zh-CN"/>
+        </w:rPr>
+        <w:t>https://stackoverflow.com/questions/41060022/how-to-change-parameter-of-yyerror-function</w:t>
+      </w:r>
+      <w:r>
+        <w:rPr>
+          <w:rFonts w:hint="eastAsia"/>
+          <w:sz w:val="24"/>
+          <w:szCs w:val="24"/>
+          <w:lang w:val="en" w:eastAsia="zh-CN"/>
+        </w:rPr>
+        <w:fldChar w:fldCharType="end"/>
+      </w:r>
+    </w:p>
+    <w:p>
+      <w:pPr>
+        <w:numPr>
+          <w:numId w:val="0"/>
+        </w:numPr>
+        <w:rPr>
+          <w:rFonts w:hint="eastAsia"/>
+          <w:sz w:val="24"/>
+          <w:szCs w:val="24"/>
+          <w:lang w:val="en" w:eastAsia="zh-CN"/>
+        </w:rPr>
+      </w:pPr>
+      <w:r>
+        <w:rPr>
+          <w:rFonts w:hint="eastAsia"/>
+          <w:sz w:val="24"/>
+          <w:szCs w:val="24"/>
+          <w:lang w:val="en" w:eastAsia="zh-CN"/>
+        </w:rPr>
+        <w:t>一些修改方法：</w:t>
+      </w:r>
+      <w:r>
+        <w:rPr>
+          <w:rFonts w:hint="eastAsia"/>
+          <w:sz w:val="24"/>
+          <w:szCs w:val="24"/>
+          <w:lang w:val="en" w:eastAsia="zh-CN"/>
+        </w:rPr>
+        <w:fldChar w:fldCharType="begin"/>
+      </w:r>
+      <w:r>
+        <w:rPr>
+          <w:rFonts w:hint="eastAsia"/>
+          <w:sz w:val="24"/>
+          <w:szCs w:val="24"/>
+          <w:lang w:val="en" w:eastAsia="zh-CN"/>
+        </w:rPr>
+        <w:instrText xml:space="preserve"> HYPERLINK "https://stackoverflow.com/questions/59429549/why-cant-i-use-yytext-inside-yyerror-yacc" </w:instrText>
+      </w:r>
+      <w:r>
+        <w:rPr>
+          <w:rFonts w:hint="eastAsia"/>
+          <w:sz w:val="24"/>
+          <w:szCs w:val="24"/>
+          <w:lang w:val="en" w:eastAsia="zh-CN"/>
+        </w:rPr>
+        <w:fldChar w:fldCharType="separate"/>
+      </w:r>
+      <w:r>
+        <w:rPr>
+          <w:rStyle w:val="4"/>
+          <w:rFonts w:hint="eastAsia"/>
+          <w:sz w:val="24"/>
+          <w:szCs w:val="24"/>
+          <w:lang w:val="en" w:eastAsia="zh-CN"/>
+        </w:rPr>
+        <w:t>https://stackoverflow.com/questions/59429549/why-cant-i-use-yytext-inside-yyerror-yacc</w:t>
+      </w:r>
+      <w:r>
+        <w:rPr>
+          <w:rFonts w:hint="eastAsia"/>
+          <w:sz w:val="24"/>
+          <w:szCs w:val="24"/>
+          <w:lang w:val="en" w:eastAsia="zh-CN"/>
+        </w:rPr>
+        <w:fldChar w:fldCharType="end"/>
+      </w:r>
+    </w:p>
+    <w:p>
+      <w:pPr>
+        <w:numPr>
+          <w:numId w:val="0"/>
+        </w:numPr>
+        <w:rPr>
+          <w:rFonts w:hint="default"/>
+          <w:sz w:val="24"/>
+          <w:szCs w:val="24"/>
+          <w:lang w:val="en" w:eastAsia="zh-CN"/>
+        </w:rPr>
+      </w:pPr>
+      <w:r>
+        <w:rPr>
+          <w:rFonts w:hint="default"/>
+          <w:sz w:val="24"/>
+          <w:szCs w:val="24"/>
+          <w:lang w:val="en" w:eastAsia="zh-CN"/>
+        </w:rPr>
+        <w:t>https://www.gnu.org/software/bison/manual/html_node/Error-Reporting-Function.html</w:t>
       </w:r>
       <w:bookmarkStart w:id="0" w:name="_GoBack"/>
       <w:bookmarkEnd w:id="0"/>
@@ -1119,6 +1295,15 @@
       </w:tblCellMar>
     </w:tblPr>
   </w:style>
+  <w:style w:type="character" w:styleId="4">
+    <w:name w:val="Hyperlink"/>
+    <w:basedOn w:val="2"/>
+    <w:uiPriority w:val="0"/>
+    <w:rPr>
+      <w:color w:val="0000FF"/>
+      <w:u w:val="single"/>
+    </w:rPr>
+  </w:style>
 </w:styles>
 </file>
 

</xml_diff>

<commit_message>
i think this is the final version
</commit_message>
<xml_diff>
--- a/Lab/report.docx
+++ b/Lab/report.docx
@@ -802,6 +802,7 @@
     <w:p>
       <w:pPr>
         <w:numPr>
+          <w:ilvl w:val="0"/>
           <w:numId w:val="0"/>
         </w:numPr>
         <w:rPr>
@@ -888,6 +889,7 @@
     <w:p>
       <w:pPr>
         <w:numPr>
+          <w:ilvl w:val="0"/>
           <w:numId w:val="0"/>
         </w:numPr>
         <w:rPr>
@@ -956,6 +958,7 @@
     <w:p>
       <w:pPr>
         <w:numPr>
+          <w:ilvl w:val="0"/>
           <w:numId w:val="0"/>
         </w:numPr>
         <w:rPr>
@@ -972,7 +975,99 @@
           <w:szCs w:val="24"/>
           <w:lang w:val="en" w:eastAsia="zh-CN"/>
         </w:rPr>
+        <w:fldChar w:fldCharType="begin"/>
+      </w:r>
+      <w:r>
+        <w:rPr>
+          <w:rFonts w:hint="default"/>
+          <w:sz w:val="24"/>
+          <w:szCs w:val="24"/>
+          <w:lang w:val="en" w:eastAsia="zh-CN"/>
+        </w:rPr>
+        <w:instrText xml:space="preserve"> HYPERLINK "https://www.gnu.org/software/bison/manual/html_node/Error-Reporting-Function.html" </w:instrText>
+      </w:r>
+      <w:r>
+        <w:rPr>
+          <w:rFonts w:hint="default"/>
+          <w:sz w:val="24"/>
+          <w:szCs w:val="24"/>
+          <w:lang w:val="en" w:eastAsia="zh-CN"/>
+        </w:rPr>
+        <w:fldChar w:fldCharType="separate"/>
+      </w:r>
+      <w:r>
+        <w:rPr>
+          <w:rStyle w:val="4"/>
+          <w:rFonts w:hint="default"/>
+          <w:sz w:val="24"/>
+          <w:szCs w:val="24"/>
+          <w:lang w:val="en" w:eastAsia="zh-CN"/>
+        </w:rPr>
         <w:t>https://www.gnu.org/software/bison/manual/html_node/Error-Reporting-Function.html</w:t>
+      </w:r>
+      <w:r>
+        <w:rPr>
+          <w:rFonts w:hint="default"/>
+          <w:sz w:val="24"/>
+          <w:szCs w:val="24"/>
+          <w:lang w:val="en" w:eastAsia="zh-CN"/>
+        </w:rPr>
+        <w:fldChar w:fldCharType="end"/>
+      </w:r>
+    </w:p>
+    <w:p>
+      <w:pPr>
+        <w:numPr>
+          <w:ilvl w:val="0"/>
+          <w:numId w:val="0"/>
+        </w:numPr>
+        <w:rPr>
+          <w:rFonts w:hint="default"/>
+          <w:sz w:val="24"/>
+          <w:szCs w:val="24"/>
+          <w:lang w:val="en" w:eastAsia="zh-CN"/>
+        </w:rPr>
+      </w:pPr>
+    </w:p>
+    <w:p>
+      <w:pPr>
+        <w:numPr>
+          <w:ilvl w:val="0"/>
+          <w:numId w:val="0"/>
+        </w:numPr>
+        <w:rPr>
+          <w:rFonts w:hint="default"/>
+          <w:sz w:val="24"/>
+          <w:szCs w:val="24"/>
+          <w:lang w:val="en" w:eastAsia="zh-CN"/>
+        </w:rPr>
+      </w:pPr>
+      <w:r>
+        <w:rPr>
+          <w:rFonts w:hint="eastAsia"/>
+          <w:sz w:val="24"/>
+          <w:szCs w:val="24"/>
+          <w:lang w:val="en" w:eastAsia="zh-CN"/>
+        </w:rPr>
+        <w:t>修复</w:t>
+      </w:r>
+      <w:r>
+        <w:rPr>
+          <w:rFonts w:hint="default"/>
+          <w:sz w:val="24"/>
+          <w:szCs w:val="24"/>
+          <w:lang w:val="en" w:eastAsia="zh-CN"/>
+        </w:rPr>
+        <w:t>AddChildren</w:t>
+      </w:r>
+      <w:r>
+        <w:rPr>
+          <w:rFonts w:hint="eastAsia"/>
+          <w:sz w:val="24"/>
+          <w:szCs w:val="24"/>
+          <w:lang w:val="en" w:eastAsia="zh-CN"/>
+        </w:rPr>
+        <w:t>：https://stackoverflow.com/questions/9774803/stdarg-h-reads-too-many-arguments</w:t>
       </w:r>
       <w:bookmarkStart w:id="0" w:name="_GoBack"/>
       <w:bookmarkEnd w:id="0"/>
@@ -1102,7 +1197,7 @@
     <w:lsdException w:unhideWhenUsed="0" w:uiPriority="0" w:semiHidden="0" w:name="Body Text Indent 2"/>
     <w:lsdException w:unhideWhenUsed="0" w:uiPriority="0" w:semiHidden="0" w:name="Body Text Indent 3"/>
     <w:lsdException w:unhideWhenUsed="0" w:uiPriority="0" w:semiHidden="0" w:name="Block Text"/>
-    <w:lsdException w:unhideWhenUsed="0" w:uiPriority="0" w:semiHidden="0" w:name="Hyperlink"/>
+    <w:lsdException w:qFormat="1" w:unhideWhenUsed="0" w:uiPriority="0" w:semiHidden="0" w:name="Hyperlink"/>
     <w:lsdException w:unhideWhenUsed="0" w:uiPriority="0" w:semiHidden="0" w:name="FollowedHyperlink"/>
     <w:lsdException w:qFormat="1" w:unhideWhenUsed="0" w:uiPriority="0" w:semiHidden="0" w:name="Strong"/>
     <w:lsdException w:qFormat="1" w:unhideWhenUsed="0" w:uiPriority="0" w:semiHidden="0" w:name="Emphasis"/>
@@ -1298,6 +1393,7 @@
   <w:style w:type="character" w:styleId="4">
     <w:name w:val="Hyperlink"/>
     <w:basedOn w:val="2"/>
+    <w:qFormat/>
     <w:uiPriority w:val="0"/>
     <w:rPr>
       <w:color w:val="0000FF"/>

</xml_diff>